<commit_message>
Update Martes 05 de mayo de 2015
Added:
-Especificaciones de Requisitos
-Ejemplo para los diagramas de secuencia.
</commit_message>
<xml_diff>
--- a/Informe Tecnico.docx
+++ b/Informe Tecnico.docx
@@ -6198,9 +6198,18 @@
             <w:pPr>
               <w:spacing w:line="276" w:lineRule="auto"/>
               <w:jc w:val="both"/>
-            </w:pPr>
-            <w:r>
-              <w:t>Estar dado de alta en el sistema</w:t>
+              <w:rPr>
+                <w:u w:val="single"/>
+              </w:rPr>
+            </w:pPr>
+            <w:r>
+              <w:t>Que el correo electrónico exista en el sistema</w:t>
+            </w:r>
+            <w:r>
+              <w:rPr>
+                <w:u w:val="single"/>
+              </w:rPr>
+              <w:t>.</w:t>
             </w:r>
           </w:p>
         </w:tc>
@@ -9707,7 +9716,13 @@
       <w:pPr>
         <w:jc w:val="both"/>
       </w:pPr>
-      <w:r>
+    </w:p>
+    <w:p>
+      <w:pPr>
+        <w:jc w:val="both"/>
+      </w:pPr>
+      <w:r>
+        <w:lastRenderedPageBreak/>
         <w:t>CU11-</w:t>
       </w:r>
       <w:r>
@@ -9722,7 +9737,6 @@
         <w:jc w:val="both"/>
       </w:pPr>
       <w:r>
-        <w:lastRenderedPageBreak/>
         <w:t>Cualquier actor logueado en el sistema puede expresar sus ideas u opiniones para mejorar el sistema o reportar algún problema en este mismo para que el desarrollador trabaje sobre esos problemas.</w:t>
       </w:r>
     </w:p>
@@ -10285,6 +10299,7 @@
               <w:jc w:val="both"/>
             </w:pPr>
             <w:r>
+              <w:lastRenderedPageBreak/>
               <w:t>Administrador</w:t>
             </w:r>
           </w:p>
@@ -10897,11 +10912,8 @@
               <w:jc w:val="both"/>
             </w:pPr>
             <w:r>
-              <w:t xml:space="preserve">1.-Debe ser un actor perfil administrador de lo contrario no se le permitirá entrar a esta </w:t>
-            </w:r>
-            <w:r>
               <w:lastRenderedPageBreak/>
-              <w:t>sección.</w:t>
+              <w:t>1.-Debe ser un actor perfil administrador de lo contrario no se le permitirá entrar a esta sección.</w:t>
             </w:r>
           </w:p>
           <w:p>
@@ -11435,7 +11447,6 @@
     <w:p/>
     <w:p>
       <w:r>
-        <w:lastRenderedPageBreak/>
         <w:t>Con esto evitando la duplicidad de usuarios y que los usuarios registrados, puedan recuperar su cuenta)</w:t>
       </w:r>
     </w:p>
@@ -11960,6 +11971,7 @@
               <w:rPr>
                 <w:b/>
               </w:rPr>
+              <w:lastRenderedPageBreak/>
               <w:t>Fecha:</w:t>
             </w:r>
           </w:p>
@@ -12004,7 +12016,6 @@
               <w:jc w:val="both"/>
             </w:pPr>
             <w:r>
-              <w:lastRenderedPageBreak/>
               <w:t>Permite al administrador tener la manera de buscar a los usuarios mediante una caja de búsqueda.</w:t>
             </w:r>
           </w:p>
@@ -12029,7 +12040,6 @@
               <w:rPr>
                 <w:b/>
               </w:rPr>
-              <w:lastRenderedPageBreak/>
               <w:t>Actores:</w:t>
             </w:r>
           </w:p>
@@ -12491,11 +12501,8 @@
         <w:jc w:val="both"/>
       </w:pPr>
       <w:r>
-        <w:t xml:space="preserve">“La Arquitectura de Software es, a grandes rasgos, una vista del sistema que incluye los componentes principales del mismo, la conducta de esos componentes según se la percibe desde el resto del sistema y las formas en que los componentes interactúan y se coordinan para alcanzar </w:t>
-      </w:r>
-      <w:r>
         <w:lastRenderedPageBreak/>
-        <w:t>el objetivo del sistema. La vista arquitectónica es una vista abstracta, aportando el más alto nivel de compresión y la supresión o diferimiento del detalle inherente a la mayor parte de las abstracciones"  (Paul Clements, 1996).</w:t>
+        <w:t>“La Arquitectura de Software es, a grandes rasgos, una vista del sistema que incluye los componentes principales del mismo, la conducta de esos componentes según se la percibe desde el resto del sistema y las formas en que los componentes interactúan y se coordinan para alcanzar el objetivo del sistema. La vista arquitectónica es una vista abstracta, aportando el más alto nivel de compresión y la supresión o diferimiento del detalle inherente a la mayor parte de las abstracciones"  (Paul Clements, 1996).</w:t>
       </w:r>
     </w:p>
     <w:p>
@@ -12732,6 +12739,7 @@
         <w:jc w:val="both"/>
       </w:pPr>
       <w:r>
+        <w:lastRenderedPageBreak/>
         <w:t>Garlan y Shaw definen el estilo en capas como una organización jerarquica tal que cada capa proporciona servicios a la capa inmediatamente superior y recibe servicios que le brinda la inferior.</w:t>
       </w:r>
     </w:p>
@@ -12747,7 +12755,6 @@
         <w:jc w:val="both"/>
       </w:pPr>
       <w:r>
-        <w:lastRenderedPageBreak/>
         <w:t xml:space="preserve">En términos </w:t>
       </w:r>
       <w:r>
@@ -12986,6 +12993,7 @@
           <w:sz w:val="26"/>
           <w:szCs w:val="26"/>
         </w:rPr>
+        <w:lastRenderedPageBreak/>
         <w:t xml:space="preserve">5.5 – </w:t>
       </w:r>
       <w:r>
@@ -13015,11 +13023,7 @@
         <w:t>“</w:t>
       </w:r>
       <w:r>
-        <w:t xml:space="preserve">Si los productos se diseñan para encajar mejor en las tendencias naturales del comportamiento </w:t>
-      </w:r>
-      <w:r>
-        <w:lastRenderedPageBreak/>
-        <w:t xml:space="preserve">humano, entonces la gente estará más satisfecha, más completa y será mas productiva. </w:t>
+        <w:t xml:space="preserve">Si los productos se diseñan para encajar mejor en las tendencias naturales del comportamiento humano, entonces la gente estará más satisfecha, más completa y será mas productiva. </w:t>
       </w:r>
       <w:r>
         <w:t xml:space="preserve">“ </w:t>
@@ -13539,6 +13543,7 @@
         <w:rPr>
           <w:rFonts w:cstheme="minorHAnsi"/>
         </w:rPr>
+        <w:lastRenderedPageBreak/>
         <w:t>De los cuales algunos</w:t>
       </w:r>
       <w:r>
@@ -13618,7 +13623,6 @@
           <w:sz w:val="26"/>
           <w:szCs w:val="26"/>
         </w:rPr>
-        <w:lastRenderedPageBreak/>
         <w:t xml:space="preserve">6 – Resultados, planos, </w:t>
       </w:r>
       <w:r>
@@ -13895,7 +13899,14 @@
         <w:rPr>
           <w:rFonts w:cstheme="minorHAnsi"/>
         </w:rPr>
-        <w:t xml:space="preserve"> y aquí mismo se permite verificar el inicio de sesión, tiene relación con la tabla perfiles para así poder identificar el perfil que tiene cada usuario y así se pueda validar los accesos dentro del sistema. Uno de los pilares del </w:t>
+        <w:t xml:space="preserve"> y aquí mismo se permite verificar el inicio de sesión, tiene relación con la tabla perfiles para así poder </w:t>
+      </w:r>
+      <w:r>
+        <w:rPr>
+          <w:rFonts w:cstheme="minorHAnsi"/>
+        </w:rPr>
+        <w:lastRenderedPageBreak/>
+        <w:t xml:space="preserve">identificar el perfil que tiene cada usuario y así se pueda validar los accesos dentro del sistema. Uno de los pilares del </w:t>
       </w:r>
       <w:r>
         <w:rPr>
@@ -13951,7 +13962,6 @@
           <w:rFonts w:cstheme="minorHAnsi"/>
           <w:b/>
         </w:rPr>
-        <w:lastRenderedPageBreak/>
         <w:t>Table proyectos</w:t>
       </w:r>
       <w:r>
@@ -19412,7 +19422,7 @@
             <w:rPr>
               <w:noProof/>
             </w:rPr>
-            <w:t>61</w:t>
+            <w:t>20</w:t>
           </w:r>
         </w:fldSimple>
       </w:p>

</xml_diff>